<commit_message>
+ Working on reviews
</commit_message>
<xml_diff>
--- a/output/3_ConBio_review/PINP_MS_response_november.docx
+++ b/output/3_ConBio_review/PINP_MS_response_november.docx
@@ -793,7 +793,21 @@
         <w:rPr>
           <w:rFonts w:ascii="Times" w:hAnsi="Times"/>
         </w:rPr>
-        <w:t xml:space="preserve">. We then apply a polymorphism approach to a novel question and system, we only selected the most abundant </w:t>
+        <w:t>. We then apply a polymorphism approach to a novel question and system, we</w:t>
+      </w:r>
+      <w:ins w:id="0" w:author="Natasha Hardy" w:date="2021-12-01T16:31:00Z">
+        <w:r>
+          <w:rPr>
+            <w:rFonts w:ascii="Times" w:hAnsi="Times"/>
+          </w:rPr>
+          <w:t xml:space="preserve"> tightened previously conservative thresholds for sequence selection and</w:t>
+        </w:r>
+      </w:ins>
+      <w:r>
+        <w:rPr>
+          <w:rFonts w:ascii="Times" w:hAnsi="Times"/>
+        </w:rPr>
+        <w:t xml:space="preserve"> only selected the most abundant </w:t>
       </w:r>
       <w:r>
         <w:rPr>
@@ -868,23 +882,79 @@
         </w:rPr>
         <w:t>total for each sample) than would be possible by platform error (1%)</w:t>
       </w:r>
-      <w:r>
-        <w:rPr>
-          <w:rFonts w:ascii="Times" w:hAnsi="Times"/>
-        </w:rPr>
-        <w:t xml:space="preserve">, we excluded </w:t>
-      </w:r>
-      <w:r>
-        <w:rPr>
-          <w:rFonts w:ascii="Times" w:hAnsi="Times"/>
-        </w:rPr>
-        <w:t>thousands of unique sequences with this approach</w:t>
-      </w:r>
-      <w:r>
-        <w:rPr>
-          <w:rFonts w:ascii="Times" w:hAnsi="Times"/>
-        </w:rPr>
-        <w:t xml:space="preserve">. </w:t>
+      <w:ins w:id="1" w:author="Natasha Hardy" w:date="2021-12-01T16:31:00Z">
+        <w:r>
+          <w:rPr>
+            <w:rFonts w:ascii="Times" w:hAnsi="Times"/>
+          </w:rPr>
+          <w:t xml:space="preserve">. Indeed, our previous threshold for </w:t>
+        </w:r>
+      </w:ins>
+      <w:ins w:id="2" w:author="Natasha Hardy" w:date="2021-12-01T16:32:00Z">
+        <w:r>
+          <w:rPr>
+            <w:rFonts w:ascii="Times" w:hAnsi="Times"/>
+          </w:rPr>
+          <w:t xml:space="preserve">haplotype polymorphism analysis had been 1% of the total for each sample. We therefore exclude </w:t>
+        </w:r>
+      </w:ins>
+      <w:ins w:id="3" w:author="Natasha Hardy" w:date="2021-12-01T16:34:00Z">
+        <w:r>
+          <w:rPr>
+            <w:rFonts w:ascii="Times" w:hAnsi="Times"/>
+          </w:rPr>
+          <w:t xml:space="preserve">over a thousand sequences that could have resulted from </w:t>
+        </w:r>
+      </w:ins>
+      <w:ins w:id="4" w:author="Natasha Hardy" w:date="2021-12-01T16:32:00Z">
+        <w:r>
+          <w:rPr>
+            <w:rFonts w:ascii="Times" w:hAnsi="Times"/>
+          </w:rPr>
+          <w:t xml:space="preserve">potential sequencer error and </w:t>
+        </w:r>
+      </w:ins>
+      <w:ins w:id="5" w:author="Natasha Hardy" w:date="2021-12-01T16:34:00Z">
+        <w:r>
+          <w:rPr>
+            <w:rFonts w:ascii="Times" w:hAnsi="Times"/>
+          </w:rPr>
+          <w:t>above the already 30,000+ sequences that were removed in our stringent sequence filtering procedure.</w:t>
+        </w:r>
+      </w:ins>
+      <w:del w:id="6" w:author="Natasha Hardy" w:date="2021-12-01T16:31:00Z">
+        <w:r>
+          <w:rPr>
+            <w:rFonts w:ascii="Times" w:hAnsi="Times"/>
+          </w:rPr>
+          <w:delText>,</w:delText>
+        </w:r>
+      </w:del>
+      <w:del w:id="7" w:author="Natasha Hardy" w:date="2021-12-01T16:34:00Z">
+        <w:r>
+          <w:rPr>
+            <w:rFonts w:ascii="Times" w:hAnsi="Times"/>
+          </w:rPr>
+          <w:delText xml:space="preserve"> we excluded </w:delText>
+        </w:r>
+        <w:r>
+          <w:rPr>
+            <w:rFonts w:ascii="Times" w:hAnsi="Times"/>
+          </w:rPr>
+          <w:delText>thousands of unique sequences with this approach</w:delText>
+        </w:r>
+        <w:r>
+          <w:rPr>
+            <w:rFonts w:ascii="Times" w:hAnsi="Times"/>
+          </w:rPr>
+          <w:delText>.</w:delText>
+        </w:r>
+      </w:del>
+      <w:r>
+        <w:rPr>
+          <w:rFonts w:ascii="Times" w:hAnsi="Times"/>
+        </w:rPr>
+        <w:t xml:space="preserve"> </w:t>
       </w:r>
       <w:r>
         <w:rPr>
@@ -982,6 +1052,7 @@
         <w:rPr>
           <w:rFonts w:ascii="Times" w:hAnsi="Times"/>
         </w:rPr>
+        <w:lastRenderedPageBreak/>
         <w:t>In our resubmission, we include both a cleaned MS version and supplementary information document, as well as both with tracked changes visible</w:t>
       </w:r>
     </w:p>
@@ -2471,25 +2542,25 @@
           <w:color w:val="000000"/>
           <w:highlight w:val="yellow"/>
         </w:rPr>
-        <w:t xml:space="preserve"> typically results in a pattern of error that shows sequences with a single base pair change at an abundance </w:t>
-      </w:r>
-      <w:proofErr w:type="gramStart"/>
+        <w:t xml:space="preserve"> typically results in a pattern of error that shows sequences with a single base pair change at an abundance of</w:t>
+      </w:r>
+      <w:del w:id="8" w:author="Natasha Hardy" w:date="2021-12-01T16:35:00Z">
+        <w:r>
+          <w:rPr>
+            <w:rFonts w:ascii="Times New Roman" w:hAnsi="Times New Roman" w:cs="Times New Roman"/>
+            <w:color w:val="000000"/>
+            <w:highlight w:val="yellow"/>
+          </w:rPr>
+          <w:delText xml:space="preserve"> </w:delText>
+        </w:r>
+      </w:del>
       <w:r>
         <w:rPr>
           <w:rFonts w:ascii="Times New Roman" w:hAnsi="Times New Roman" w:cs="Times New Roman"/>
           <w:color w:val="000000"/>
           <w:highlight w:val="yellow"/>
         </w:rPr>
-        <w:t>of  around</w:t>
-      </w:r>
-      <w:proofErr w:type="gramEnd"/>
-      <w:r>
-        <w:rPr>
-          <w:rFonts w:ascii="Times New Roman" w:hAnsi="Times New Roman" w:cs="Times New Roman"/>
-          <w:color w:val="000000"/>
-          <w:highlight w:val="yellow"/>
-        </w:rPr>
-        <w:t xml:space="preserve"> 1% of the parent sequence; Berry, T. E., unpublished data).</w:t>
+        <w:t xml:space="preserve"> around 1% of the parent sequence; Berry, T. E., unpublished data).</w:t>
       </w:r>
       <w:r>
         <w:rPr>
@@ -2542,22 +2613,44 @@
         </w:rPr>
         <w:t>We also include a table for sequence abundance information of the unique sequences selected for haplotype analysis</w:t>
       </w:r>
+      <w:del w:id="9" w:author="Natasha Hardy" w:date="2021-12-01T16:35:00Z">
+        <w:r>
+          <w:rPr>
+            <w:rFonts w:ascii="Times" w:hAnsi="Times"/>
+            <w:color w:val="000000"/>
+            <w:highlight w:val="yellow"/>
+          </w:rPr>
+          <w:delText>.</w:delText>
+        </w:r>
+      </w:del>
+      <w:ins w:id="10" w:author="Natasha Hardy" w:date="2021-12-01T16:35:00Z">
+        <w:r>
+          <w:rPr>
+            <w:rFonts w:ascii="Times" w:hAnsi="Times"/>
+            <w:color w:val="000000"/>
+            <w:highlight w:val="yellow"/>
+          </w:rPr>
+          <w:t>….</w:t>
+        </w:r>
+      </w:ins>
       <w:r>
         <w:rPr>
           <w:rFonts w:ascii="Times" w:hAnsi="Times"/>
           <w:color w:val="000000"/>
           <w:highlight w:val="yellow"/>
         </w:rPr>
-        <w:t>.</w:t>
-      </w:r>
-      <w:r>
-        <w:rPr>
-          <w:rFonts w:ascii="Times" w:hAnsi="Times"/>
-          <w:color w:val="000000"/>
-          <w:highlight w:val="yellow"/>
-        </w:rPr>
-        <w:t xml:space="preserve"> [Could add which haplotype they ended up being? Or maybe that’s intuitive from Fig. 5].</w:t>
-      </w:r>
+        <w:t xml:space="preserve"> </w:t>
+      </w:r>
+      <w:del w:id="11" w:author="Natasha Hardy" w:date="2021-12-01T16:35:00Z">
+        <w:r>
+          <w:rPr>
+            <w:rFonts w:ascii="Times" w:hAnsi="Times"/>
+            <w:color w:val="000000"/>
+            <w:highlight w:val="yellow"/>
+          </w:rPr>
+          <w:delText>[Could add which haplotype they ended up being? Or maybe that’s intuitive from Fig. 5].</w:delText>
+        </w:r>
+      </w:del>
     </w:p>
     <w:p>
       <w:pPr>
@@ -3393,6 +3486,14 @@
     <w:abstractNumId w:val="1"/>
   </w:num>
 </w:numbering>
+</file>
+
+<file path=word/people.xml><?xml version="1.0" encoding="utf-8"?>
+<w15:people xmlns:wpc="http://schemas.microsoft.com/office/word/2010/wordprocessingCanvas" xmlns:cx="http://schemas.microsoft.com/office/drawing/2014/chartex" xmlns:cx1="http://schemas.microsoft.com/office/drawing/2015/9/8/chartex" xmlns:cx2="http://schemas.microsoft.com/office/drawing/2015/10/21/chartex" xmlns:cx3="http://schemas.microsoft.com/office/drawing/2016/5/9/chartex" xmlns:cx4="http://schemas.microsoft.com/office/drawing/2016/5/10/chartex" xmlns:cx5="http://schemas.microsoft.com/office/drawing/2016/5/11/chartex" xmlns:cx6="http://schemas.microsoft.com/office/drawing/2016/5/12/chartex" xmlns:cx7="http://schemas.microsoft.com/office/drawing/2016/5/13/chartex" xmlns:cx8="http://schemas.microsoft.com/office/drawing/2016/5/14/chartex" xmlns:mc="http://schemas.openxmlformats.org/markup-compatibility/2006" xmlns:aink="http://schemas.microsoft.com/office/drawing/2016/ink" xmlns:am3d="http://schemas.microsoft.com/office/drawing/2017/model3d" xmlns:o="urn:schemas-microsoft-com:office:office" xmlns:r="http://schemas.openxmlformats.org/officeDocument/2006/relationships" xmlns:m="http://schemas.openxmlformats.org/officeDocument/2006/math" xmlns:v="urn:schemas-microsoft-com:vml" xmlns:wp14="http://schemas.microsoft.com/office/word/2010/wordprocessingDrawing" xmlns:wp="http://schemas.openxmlformats.org/drawingml/2006/wordprocessingDrawing" xmlns:w10="urn:schemas-microsoft-com:office:word" xmlns:w="http://schemas.openxmlformats.org/wordprocessingml/2006/main" xmlns:w14="http://schemas.microsoft.com/office/word/2010/wordml" xmlns:w15="http://schemas.microsoft.com/office/word/2012/wordml" xmlns:w16cex="http://schemas.microsoft.com/office/word/2018/wordml/cex" xmlns:w16cid="http://schemas.microsoft.com/office/word/2016/wordml/cid" xmlns:w16="http://schemas.microsoft.com/office/word/2018/wordml" xmlns:w16sdtdh="http://schemas.microsoft.com/office/word/2020/wordml/sdtdatahash" xmlns:w16se="http://schemas.microsoft.com/office/word/2015/wordml/symex" xmlns:wpg="http://schemas.microsoft.com/office/word/2010/wordprocessingGroup" xmlns:wpi="http://schemas.microsoft.com/office/word/2010/wordprocessingInk" xmlns:wne="http://schemas.microsoft.com/office/word/2006/wordml" xmlns:wps="http://schemas.microsoft.com/office/word/2010/wordprocessingShape" mc:Ignorable="w14 w15 w16se w16cid w16 w16cex w16sdtdh wp14">
+  <w15:person w15:author="Natasha Hardy">
+    <w15:presenceInfo w15:providerId="AD" w15:userId="S::nahardy@ualberta.ca::d4294b51-3865-400f-ad6f-7cfa7cb6b12e"/>
+  </w15:person>
+</w15:people>
 </file>
 
 <file path=word/styles.xml><?xml version="1.0" encoding="utf-8"?>

</xml_diff>